<commit_message>
Dinh huong lam giao dien bai tap cuoi khoa
</commit_message>
<xml_diff>
--- a/Day9_Quiz_jQuery_FrontendApproach/Bai_tap_ve_nha/Bai_tap_ve_nha_ngay_9.docx
+++ b/Day9_Quiz_jQuery_FrontendApproach/Bai_tap_ve_nha/Bai_tap_ve_nha_ngay_9.docx
@@ -82,8 +82,6 @@
         </w:rPr>
         <w:t>bt1</w:t>
       </w:r>
-      <w:bookmarkStart w:id="0" w:name="_GoBack"/>
-      <w:bookmarkEnd w:id="0"/>
       <w:r>
         <w:rPr>
           <w:sz w:val="28"/>
@@ -126,6 +124,107 @@
         <w:t xml:space="preserve"> tự cảm nhận)</w:t>
       </w:r>
     </w:p>
+    <w:p>
+      <w:pPr>
+        <w:rPr>
+          <w:sz w:val="28"/>
+          <w:szCs w:val="28"/>
+        </w:rPr>
+      </w:pPr>
+    </w:p>
+    <w:p>
+      <w:pPr>
+        <w:rPr>
+          <w:sz w:val="28"/>
+          <w:szCs w:val="28"/>
+        </w:rPr>
+      </w:pPr>
+    </w:p>
+    <w:p>
+      <w:pPr>
+        <w:pStyle w:val="ListParagraph"/>
+        <w:numPr>
+          <w:ilvl w:val="0"/>
+          <w:numId w:val="35"/>
+        </w:numPr>
+        <w:rPr>
+          <w:sz w:val="28"/>
+          <w:szCs w:val="28"/>
+        </w:rPr>
+      </w:pPr>
+      <w:r>
+        <w:rPr>
+          <w:sz w:val="28"/>
+          <w:szCs w:val="28"/>
+        </w:rPr>
+        <w:t xml:space="preserve">[Dành cho project cuối khóa] </w:t>
+      </w:r>
+    </w:p>
+    <w:p>
+      <w:pPr>
+        <w:pStyle w:val="ListParagraph"/>
+        <w:numPr>
+          <w:ilvl w:val="0"/>
+          <w:numId w:val="37"/>
+        </w:numPr>
+        <w:rPr>
+          <w:sz w:val="28"/>
+          <w:szCs w:val="28"/>
+        </w:rPr>
+      </w:pPr>
+      <w:r>
+        <w:rPr>
+          <w:sz w:val="28"/>
+          <w:szCs w:val="28"/>
+        </w:rPr>
+        <w:t>Tìm chủ đề bài tập lớn của bạn</w:t>
+      </w:r>
+    </w:p>
+    <w:p>
+      <w:pPr>
+        <w:pStyle w:val="ListParagraph"/>
+        <w:numPr>
+          <w:ilvl w:val="0"/>
+          <w:numId w:val="37"/>
+        </w:numPr>
+        <w:rPr>
+          <w:sz w:val="28"/>
+          <w:szCs w:val="28"/>
+        </w:rPr>
+      </w:pPr>
+      <w:r>
+        <w:rPr>
+          <w:sz w:val="28"/>
+          <w:szCs w:val="28"/>
+        </w:rPr>
+        <w:t xml:space="preserve">Lên ý tưởng về giao diện (có thể tự design hoặc tìm template), có thể dựa vào file </w:t>
+      </w:r>
+      <w:r>
+        <w:rPr>
+          <w:sz w:val="28"/>
+          <w:szCs w:val="28"/>
+        </w:rPr>
+        <w:t>Dinh_huong_lam_giao_dien_bai_tap_lon.docx</w:t>
+      </w:r>
+    </w:p>
+    <w:p>
+      <w:pPr>
+        <w:ind w:left="1080"/>
+        <w:rPr>
+          <w:sz w:val="28"/>
+          <w:szCs w:val="28"/>
+        </w:rPr>
+      </w:pPr>
+      <w:r>
+        <w:rPr>
+          <w:sz w:val="28"/>
+          <w:szCs w:val="28"/>
+        </w:rPr>
+        <w:t>Sau khi đã có giao diện, có thể đưa thầy review thêm</w:t>
+      </w:r>
+      <w:bookmarkStart w:id="0" w:name="_GoBack"/>
+      <w:bookmarkEnd w:id="0"/>
+    </w:p>
     <w:sectPr>
       <w:pgSz w:w="12240" w:h="15840"/>
       <w:pgMar w:top="1440" w:right="1440" w:bottom="1440" w:left="1440" w:header="720" w:footer="720" w:gutter="0"/>
@@ -1300,7 +1399,7 @@
   <w:abstractNum w:abstractNumId="11" w15:restartNumberingAfterBreak="0">
     <w:nsid w:val="367607FD"/>
     <w:multiLevelType w:val="hybridMultilevel"/>
-    <w:tmpl w:val="58D2C5F0"/>
+    <w:tmpl w:val="570AA18E"/>
     <w:lvl w:ilvl="0" w:tplc="0409000F">
       <w:start w:val="1"/>
       <w:numFmt w:val="decimal"/>
@@ -2516,6 +2615,119 @@
     </w:lvl>
   </w:abstractNum>
   <w:abstractNum w:abstractNumId="23" w15:restartNumberingAfterBreak="0">
+    <w:nsid w:val="636D1412"/>
+    <w:multiLevelType w:val="hybridMultilevel"/>
+    <w:tmpl w:val="BA26DF54"/>
+    <w:lvl w:ilvl="0" w:tplc="04090001">
+      <w:start w:val="1"/>
+      <w:numFmt w:val="bullet"/>
+      <w:lvlText w:val=""/>
+      <w:lvlJc w:val="left"/>
+      <w:pPr>
+        <w:ind w:left="1440" w:hanging="360"/>
+      </w:pPr>
+      <w:rPr>
+        <w:rFonts w:ascii="Symbol" w:hAnsi="Symbol" w:hint="default"/>
+      </w:rPr>
+    </w:lvl>
+    <w:lvl w:ilvl="1" w:tplc="04090003" w:tentative="1">
+      <w:start w:val="1"/>
+      <w:numFmt w:val="bullet"/>
+      <w:lvlText w:val="o"/>
+      <w:lvlJc w:val="left"/>
+      <w:pPr>
+        <w:ind w:left="2160" w:hanging="360"/>
+      </w:pPr>
+      <w:rPr>
+        <w:rFonts w:ascii="Courier New" w:hAnsi="Courier New" w:cs="Courier New" w:hint="default"/>
+      </w:rPr>
+    </w:lvl>
+    <w:lvl w:ilvl="2" w:tplc="04090005" w:tentative="1">
+      <w:start w:val="1"/>
+      <w:numFmt w:val="bullet"/>
+      <w:lvlText w:val=""/>
+      <w:lvlJc w:val="left"/>
+      <w:pPr>
+        <w:ind w:left="2880" w:hanging="360"/>
+      </w:pPr>
+      <w:rPr>
+        <w:rFonts w:ascii="Wingdings" w:hAnsi="Wingdings" w:hint="default"/>
+      </w:rPr>
+    </w:lvl>
+    <w:lvl w:ilvl="3" w:tplc="04090001" w:tentative="1">
+      <w:start w:val="1"/>
+      <w:numFmt w:val="bullet"/>
+      <w:lvlText w:val=""/>
+      <w:lvlJc w:val="left"/>
+      <w:pPr>
+        <w:ind w:left="3600" w:hanging="360"/>
+      </w:pPr>
+      <w:rPr>
+        <w:rFonts w:ascii="Symbol" w:hAnsi="Symbol" w:hint="default"/>
+      </w:rPr>
+    </w:lvl>
+    <w:lvl w:ilvl="4" w:tplc="04090003" w:tentative="1">
+      <w:start w:val="1"/>
+      <w:numFmt w:val="bullet"/>
+      <w:lvlText w:val="o"/>
+      <w:lvlJc w:val="left"/>
+      <w:pPr>
+        <w:ind w:left="4320" w:hanging="360"/>
+      </w:pPr>
+      <w:rPr>
+        <w:rFonts w:ascii="Courier New" w:hAnsi="Courier New" w:cs="Courier New" w:hint="default"/>
+      </w:rPr>
+    </w:lvl>
+    <w:lvl w:ilvl="5" w:tplc="04090005" w:tentative="1">
+      <w:start w:val="1"/>
+      <w:numFmt w:val="bullet"/>
+      <w:lvlText w:val=""/>
+      <w:lvlJc w:val="left"/>
+      <w:pPr>
+        <w:ind w:left="5040" w:hanging="360"/>
+      </w:pPr>
+      <w:rPr>
+        <w:rFonts w:ascii="Wingdings" w:hAnsi="Wingdings" w:hint="default"/>
+      </w:rPr>
+    </w:lvl>
+    <w:lvl w:ilvl="6" w:tplc="04090001" w:tentative="1">
+      <w:start w:val="1"/>
+      <w:numFmt w:val="bullet"/>
+      <w:lvlText w:val=""/>
+      <w:lvlJc w:val="left"/>
+      <w:pPr>
+        <w:ind w:left="5760" w:hanging="360"/>
+      </w:pPr>
+      <w:rPr>
+        <w:rFonts w:ascii="Symbol" w:hAnsi="Symbol" w:hint="default"/>
+      </w:rPr>
+    </w:lvl>
+    <w:lvl w:ilvl="7" w:tplc="04090003" w:tentative="1">
+      <w:start w:val="1"/>
+      <w:numFmt w:val="bullet"/>
+      <w:lvlText w:val="o"/>
+      <w:lvlJc w:val="left"/>
+      <w:pPr>
+        <w:ind w:left="6480" w:hanging="360"/>
+      </w:pPr>
+      <w:rPr>
+        <w:rFonts w:ascii="Courier New" w:hAnsi="Courier New" w:cs="Courier New" w:hint="default"/>
+      </w:rPr>
+    </w:lvl>
+    <w:lvl w:ilvl="8" w:tplc="04090005" w:tentative="1">
+      <w:start w:val="1"/>
+      <w:numFmt w:val="bullet"/>
+      <w:lvlText w:val=""/>
+      <w:lvlJc w:val="left"/>
+      <w:pPr>
+        <w:ind w:left="7200" w:hanging="360"/>
+      </w:pPr>
+      <w:rPr>
+        <w:rFonts w:ascii="Wingdings" w:hAnsi="Wingdings" w:hint="default"/>
+      </w:rPr>
+    </w:lvl>
+  </w:abstractNum>
+  <w:abstractNum w:abstractNumId="24" w15:restartNumberingAfterBreak="0">
     <w:nsid w:val="63C707B5"/>
     <w:multiLevelType w:val="hybridMultilevel"/>
     <w:tmpl w:val="E8A6AD6E"/>
@@ -2628,7 +2840,7 @@
       </w:rPr>
     </w:lvl>
   </w:abstractNum>
-  <w:abstractNum w:abstractNumId="24" w15:restartNumberingAfterBreak="0">
+  <w:abstractNum w:abstractNumId="25" w15:restartNumberingAfterBreak="0">
     <w:nsid w:val="6ABA2190"/>
     <w:multiLevelType w:val="hybridMultilevel"/>
     <w:tmpl w:val="84C2A6CA"/>
@@ -2714,7 +2926,7 @@
       </w:pPr>
     </w:lvl>
   </w:abstractNum>
-  <w:abstractNum w:abstractNumId="25" w15:restartNumberingAfterBreak="0">
+  <w:abstractNum w:abstractNumId="26" w15:restartNumberingAfterBreak="0">
     <w:nsid w:val="6C320230"/>
     <w:multiLevelType w:val="hybridMultilevel"/>
     <w:tmpl w:val="A7EA63C6"/>
@@ -2827,7 +3039,7 @@
       </w:rPr>
     </w:lvl>
   </w:abstractNum>
-  <w:abstractNum w:abstractNumId="26" w15:restartNumberingAfterBreak="0">
+  <w:abstractNum w:abstractNumId="27" w15:restartNumberingAfterBreak="0">
     <w:nsid w:val="6FE3393F"/>
     <w:multiLevelType w:val="hybridMultilevel"/>
     <w:tmpl w:val="A8BE1850"/>
@@ -2940,7 +3152,7 @@
       </w:rPr>
     </w:lvl>
   </w:abstractNum>
-  <w:abstractNum w:abstractNumId="27" w15:restartNumberingAfterBreak="0">
+  <w:abstractNum w:abstractNumId="28" w15:restartNumberingAfterBreak="0">
     <w:nsid w:val="70385BB6"/>
     <w:multiLevelType w:val="hybridMultilevel"/>
     <w:tmpl w:val="46802AAC"/>
@@ -3053,7 +3265,7 @@
       </w:rPr>
     </w:lvl>
   </w:abstractNum>
-  <w:abstractNum w:abstractNumId="28" w15:restartNumberingAfterBreak="0">
+  <w:abstractNum w:abstractNumId="29" w15:restartNumberingAfterBreak="0">
     <w:nsid w:val="70511C88"/>
     <w:multiLevelType w:val="hybridMultilevel"/>
     <w:tmpl w:val="B504E7FC"/>
@@ -3139,7 +3351,7 @@
       </w:pPr>
     </w:lvl>
   </w:abstractNum>
-  <w:abstractNum w:abstractNumId="29" w15:restartNumberingAfterBreak="0">
+  <w:abstractNum w:abstractNumId="30" w15:restartNumberingAfterBreak="0">
     <w:nsid w:val="705C3A2E"/>
     <w:multiLevelType w:val="hybridMultilevel"/>
     <w:tmpl w:val="00A2C758"/>
@@ -3252,7 +3464,7 @@
       </w:rPr>
     </w:lvl>
   </w:abstractNum>
-  <w:abstractNum w:abstractNumId="30" w15:restartNumberingAfterBreak="0">
+  <w:abstractNum w:abstractNumId="31" w15:restartNumberingAfterBreak="0">
     <w:nsid w:val="747E53C4"/>
     <w:multiLevelType w:val="hybridMultilevel"/>
     <w:tmpl w:val="9F0E77EE"/>
@@ -3365,7 +3577,7 @@
       </w:rPr>
     </w:lvl>
   </w:abstractNum>
-  <w:abstractNum w:abstractNumId="31" w15:restartNumberingAfterBreak="0">
+  <w:abstractNum w:abstractNumId="32" w15:restartNumberingAfterBreak="0">
     <w:nsid w:val="75383EF5"/>
     <w:multiLevelType w:val="hybridMultilevel"/>
     <w:tmpl w:val="F28A2A86"/>
@@ -3477,7 +3689,7 @@
       </w:rPr>
     </w:lvl>
   </w:abstractNum>
-  <w:abstractNum w:abstractNumId="32" w15:restartNumberingAfterBreak="0">
+  <w:abstractNum w:abstractNumId="33" w15:restartNumberingAfterBreak="0">
     <w:nsid w:val="76A3144E"/>
     <w:multiLevelType w:val="hybridMultilevel"/>
     <w:tmpl w:val="BB0EA012"/>
@@ -3590,7 +3802,7 @@
       </w:rPr>
     </w:lvl>
   </w:abstractNum>
-  <w:abstractNum w:abstractNumId="33" w15:restartNumberingAfterBreak="0">
+  <w:abstractNum w:abstractNumId="34" w15:restartNumberingAfterBreak="0">
     <w:nsid w:val="7962794F"/>
     <w:multiLevelType w:val="hybridMultilevel"/>
     <w:tmpl w:val="38E622E2"/>
@@ -3703,7 +3915,7 @@
       </w:rPr>
     </w:lvl>
   </w:abstractNum>
-  <w:abstractNum w:abstractNumId="34" w15:restartNumberingAfterBreak="0">
+  <w:abstractNum w:abstractNumId="35" w15:restartNumberingAfterBreak="0">
     <w:nsid w:val="7A433106"/>
     <w:multiLevelType w:val="hybridMultilevel"/>
     <w:tmpl w:val="0602D96C"/>
@@ -3816,7 +4028,7 @@
       </w:rPr>
     </w:lvl>
   </w:abstractNum>
-  <w:abstractNum w:abstractNumId="35" w15:restartNumberingAfterBreak="0">
+  <w:abstractNum w:abstractNumId="36" w15:restartNumberingAfterBreak="0">
     <w:nsid w:val="7FCF6A2A"/>
     <w:multiLevelType w:val="hybridMultilevel"/>
     <w:tmpl w:val="9294E396"/>
@@ -3929,16 +4141,16 @@
     </w:lvl>
   </w:abstractNum>
   <w:num w:numId="1">
-    <w:abstractNumId w:val="34"/>
+    <w:abstractNumId w:val="35"/>
   </w:num>
   <w:num w:numId="2">
-    <w:abstractNumId w:val="28"/>
+    <w:abstractNumId w:val="29"/>
   </w:num>
   <w:num w:numId="3">
-    <w:abstractNumId w:val="25"/>
+    <w:abstractNumId w:val="26"/>
   </w:num>
   <w:num w:numId="4">
-    <w:abstractNumId w:val="30"/>
+    <w:abstractNumId w:val="31"/>
   </w:num>
   <w:num w:numId="5">
     <w:abstractNumId w:val="9"/>
@@ -3947,7 +4159,7 @@
     <w:abstractNumId w:val="0"/>
   </w:num>
   <w:num w:numId="7">
-    <w:abstractNumId w:val="33"/>
+    <w:abstractNumId w:val="34"/>
   </w:num>
   <w:num w:numId="8">
     <w:abstractNumId w:val="18"/>
@@ -3959,13 +4171,13 @@
     <w:abstractNumId w:val="15"/>
   </w:num>
   <w:num w:numId="11">
-    <w:abstractNumId w:val="31"/>
+    <w:abstractNumId w:val="32"/>
   </w:num>
   <w:num w:numId="12">
     <w:abstractNumId w:val="10"/>
   </w:num>
   <w:num w:numId="13">
-    <w:abstractNumId w:val="29"/>
+    <w:abstractNumId w:val="30"/>
   </w:num>
   <w:num w:numId="14">
     <w:abstractNumId w:val="2"/>
@@ -3974,7 +4186,7 @@
     <w:abstractNumId w:val="3"/>
   </w:num>
   <w:num w:numId="16">
-    <w:abstractNumId w:val="24"/>
+    <w:abstractNumId w:val="25"/>
   </w:num>
   <w:num w:numId="17">
     <w:abstractNumId w:val="14"/>
@@ -3986,10 +4198,10 @@
     <w:abstractNumId w:val="1"/>
   </w:num>
   <w:num w:numId="20">
-    <w:abstractNumId w:val="23"/>
+    <w:abstractNumId w:val="24"/>
   </w:num>
   <w:num w:numId="21">
-    <w:abstractNumId w:val="26"/>
+    <w:abstractNumId w:val="27"/>
   </w:num>
   <w:num w:numId="22">
     <w:abstractNumId w:val="22"/>
@@ -3998,13 +4210,13 @@
     <w:abstractNumId w:val="17"/>
   </w:num>
   <w:num w:numId="24">
-    <w:abstractNumId w:val="27"/>
+    <w:abstractNumId w:val="28"/>
   </w:num>
   <w:num w:numId="25">
     <w:abstractNumId w:val="20"/>
   </w:num>
   <w:num w:numId="26">
-    <w:abstractNumId w:val="35"/>
+    <w:abstractNumId w:val="36"/>
   </w:num>
   <w:num w:numId="27">
     <w:abstractNumId w:val="19"/>
@@ -4025,7 +4237,7 @@
     <w:abstractNumId w:val="7"/>
   </w:num>
   <w:num w:numId="33">
-    <w:abstractNumId w:val="32"/>
+    <w:abstractNumId w:val="33"/>
   </w:num>
   <w:num w:numId="34">
     <w:abstractNumId w:val="13"/>
@@ -4035,6 +4247,9 @@
   </w:num>
   <w:num w:numId="36">
     <w:abstractNumId w:val="12"/>
+  </w:num>
+  <w:num w:numId="37">
+    <w:abstractNumId w:val="23"/>
   </w:num>
 </w:numbering>
 </file>

</xml_diff>